<commit_message>
ajout diagramme de contexte
</commit_message>
<xml_diff>
--- a/livrable4.docx
+++ b/livrable4.docx
@@ -296,13 +296,7 @@
         <w:rPr>
           <w:lang w:val="fr-FR"/>
         </w:rPr>
-        <w:t xml:space="preserve">2.3 </w:t>
-      </w:r>
-      <w:r>
-        <w:rPr>
-          <w:lang w:val="fr-FR"/>
-        </w:rPr>
-        <w:t>-Besoin du client</w:t>
+        <w:t>2.3 -Besoin du client</w:t>
       </w:r>
       <w:r>
         <w:rPr>
@@ -518,13 +512,7 @@
         <w:rPr>
           <w:lang w:val="fr-FR"/>
         </w:rPr>
-        <w:t xml:space="preserve">4.1.1 </w:t>
-      </w:r>
-      <w:r>
-        <w:rPr>
-          <w:lang w:val="fr-FR"/>
-        </w:rPr>
-        <w:t>-Règles de gestion</w:t>
+        <w:t>4.1.1 -Règles de gestion</w:t>
       </w:r>
       <w:r>
         <w:rPr>
@@ -707,15 +695,7 @@
         </w:tabs>
       </w:pPr>
       <w:r>
-        <w:t>7 -</w:t>
-      </w:r>
-      <w:proofErr w:type="spellStart"/>
-      <w:r>
-        <w:t>Composant</w:t>
-      </w:r>
-      <w:proofErr w:type="spellEnd"/>
-      <w:r>
-        <w:t xml:space="preserve"> XXX</w:t>
+        <w:t>7 -Composant XXX</w:t>
       </w:r>
       <w:r>
         <w:tab/>
@@ -967,8 +947,6 @@
             <w:r>
               <w:t>Création</w:t>
             </w:r>
-            <w:bookmarkStart w:id="0" w:name="_GoBack"/>
-            <w:bookmarkEnd w:id="0"/>
             <w:proofErr w:type="spellEnd"/>
             <w:r>
               <w:t xml:space="preserve"> du document</w:t>
@@ -1294,13 +1272,7 @@
         <w:rPr>
           <w:rFonts w:eastAsia="DejaVu Sans" w:cs="DejaVu Sans"/>
         </w:rPr>
-        <w:t>B</w:t>
-      </w:r>
-      <w:r>
-        <w:rPr>
-          <w:rFonts w:eastAsia="DejaVu Sans" w:cs="DejaVu Sans"/>
-        </w:rPr>
-        <w:t>esoin</w:t>
+        <w:t>Besoin</w:t>
       </w:r>
       <w:proofErr w:type="spellEnd"/>
       <w:r>
@@ -1327,13 +1299,7 @@
         <w:rPr>
           <w:rFonts w:eastAsia="DejaVu Sans" w:cs="DejaVu Sans"/>
         </w:rPr>
-        <w:t>C</w:t>
-      </w:r>
-      <w:r>
-        <w:rPr>
-          <w:rFonts w:eastAsia="DejaVu Sans" w:cs="DejaVu Sans"/>
-        </w:rPr>
-        <w:t>ontexte</w:t>
+        <w:t>Contexte</w:t>
       </w:r>
       <w:proofErr w:type="spellEnd"/>
       <w:r>
@@ -1744,54 +1710,29 @@
     </w:p>
     <w:p>
       <w:pPr>
-        <w:pStyle w:val="Titre3"/>
-        <w:spacing w:before="240" w:after="120"/>
+        <w:pStyle w:val="Titre1"/>
+        <w:rPr>
+          <w:lang w:val="fr-FR"/>
+        </w:rPr>
+      </w:pPr>
+      <w:r>
         <w:rPr>
           <w:rFonts w:eastAsia="DejaVu Sans" w:cs="DejaVu Sans"/>
-        </w:rPr>
-      </w:pPr>
-      <w:proofErr w:type="spellStart"/>
-      <w:r>
-        <w:rPr>
-          <w:rFonts w:eastAsia="DejaVu Sans" w:cs="DejaVu Sans"/>
-        </w:rPr>
-        <w:t>Enjeux</w:t>
-      </w:r>
-      <w:proofErr w:type="spellEnd"/>
-      <w:r>
-        <w:rPr>
-          <w:rFonts w:eastAsia="DejaVu Sans" w:cs="DejaVu Sans"/>
-        </w:rPr>
-        <w:t xml:space="preserve"> et </w:t>
-      </w:r>
-      <w:proofErr w:type="spellStart"/>
-      <w:r>
-        <w:rPr>
-          <w:rFonts w:eastAsia="DejaVu Sans" w:cs="DejaVu Sans"/>
-        </w:rPr>
-        <w:t>Objectifs</w:t>
-      </w:r>
-      <w:proofErr w:type="spellEnd"/>
-    </w:p>
-    <w:p>
-      <w:pPr>
-        <w:pStyle w:val="Titre1"/>
-      </w:pPr>
-      <w:r>
-        <w:rPr>
-          <w:rFonts w:eastAsia="DejaVu Sans" w:cs="DejaVu Sans"/>
+          <w:lang w:val="fr-FR"/>
         </w:rPr>
         <w:lastRenderedPageBreak/>
         <w:t xml:space="preserve">Description </w:t>
       </w:r>
-      <w:proofErr w:type="spellStart"/>
-      <w:r>
+      <w:r>
+        <w:rPr>
+          <w:lang w:val="fr-FR"/>
+        </w:rPr>
         <w:t>générale</w:t>
       </w:r>
-      <w:proofErr w:type="spellEnd"/>
       <w:r>
         <w:rPr>
           <w:rFonts w:eastAsia="DejaVu Sans" w:cs="DejaVu Sans"/>
+          <w:lang w:val="fr-FR"/>
         </w:rPr>
         <w:t xml:space="preserve"> de la solution</w:t>
       </w:r>
@@ -1857,6 +1798,307 @@
     <w:p>
       <w:pPr>
         <w:pStyle w:val="Corpsdetexte"/>
+      </w:pPr>
+      <w:r>
+        <w:rPr>
+          <w:noProof/>
+          <w:lang w:eastAsia="fr-FR"/>
+        </w:rPr>
+        <w:drawing>
+          <wp:inline distT="0" distB="0" distL="0" distR="0" wp14:anchorId="4A296D3C" wp14:editId="325068C5">
+            <wp:extent cx="5760720" cy="3561715"/>
+            <wp:effectExtent l="0" t="0" r="5080" b="0"/>
+            <wp:docPr id="1" name="Image 1"/>
+            <wp:cNvGraphicFramePr>
+              <a:graphicFrameLocks xmlns:a="http://schemas.openxmlformats.org/drawingml/2006/main" noChangeAspect="1"/>
+            </wp:cNvGraphicFramePr>
+            <a:graphic xmlns:a="http://schemas.openxmlformats.org/drawingml/2006/main">
+              <a:graphicData uri="http://schemas.openxmlformats.org/drawingml/2006/picture">
+                <pic:pic xmlns:pic="http://schemas.openxmlformats.org/drawingml/2006/picture">
+                  <pic:nvPicPr>
+                    <pic:cNvPr id="1" name=""/>
+                    <pic:cNvPicPr/>
+                  </pic:nvPicPr>
+                  <pic:blipFill>
+                    <a:blip r:embed="rId7"/>
+                    <a:stretch>
+                      <a:fillRect/>
+                    </a:stretch>
+                  </pic:blipFill>
+                  <pic:spPr>
+                    <a:xfrm>
+                      <a:off x="0" y="0"/>
+                      <a:ext cx="5760720" cy="3561715"/>
+                    </a:xfrm>
+                    <a:prstGeom prst="rect">
+                      <a:avLst/>
+                    </a:prstGeom>
+                  </pic:spPr>
+                </pic:pic>
+              </a:graphicData>
+            </a:graphic>
+          </wp:inline>
+        </w:drawing>
+      </w:r>
+    </w:p>
+    <w:p>
+      <w:pPr>
+        <w:pStyle w:val="Corpsdetexte"/>
+        <w:rPr>
+          <w:lang w:val="fr-FR"/>
+        </w:rPr>
+      </w:pPr>
+      <w:r>
+        <w:rPr>
+          <w:lang w:val="fr-FR"/>
+        </w:rPr>
+        <w:t xml:space="preserve">                                                                Diagramme de </w:t>
+      </w:r>
+      <w:r>
+        <w:rPr>
+          <w:lang w:val="fr-FR"/>
+        </w:rPr>
+        <w:t>context</w:t>
+      </w:r>
+      <w:r>
+        <w:rPr>
+          <w:lang w:val="fr-FR"/>
+        </w:rPr>
+        <w:t>e</w:t>
+      </w:r>
+      <w:bookmarkStart w:id="0" w:name="_GoBack"/>
+      <w:bookmarkEnd w:id="0"/>
+    </w:p>
+    <w:p>
+      <w:pPr>
+        <w:rPr>
+          <w:sz w:val="24"/>
+        </w:rPr>
+      </w:pPr>
+      <w:r>
+        <w:rPr>
+          <w:sz w:val="30"/>
+          <w:szCs w:val="30"/>
+          <w:lang w:val="fr-FR"/>
+        </w:rPr>
+        <w:t>Explications choix acteurs :</w:t>
+      </w:r>
+      <w:r>
+        <w:rPr>
+          <w:sz w:val="30"/>
+          <w:szCs w:val="30"/>
+          <w:lang w:val="fr-FR"/>
+        </w:rPr>
+        <w:br/>
+      </w:r>
+      <w:r>
+        <w:rPr>
+          <w:sz w:val="24"/>
+          <w:lang w:val="fr-FR"/>
+        </w:rPr>
+        <w:t>En analysant les besoins de notre client, cela nous permet facilement de détecter les acteurs qui utiliseront notre système.</w:t>
+      </w:r>
+      <w:r>
+        <w:rPr>
+          <w:sz w:val="24"/>
+          <w:lang w:val="fr-FR"/>
+        </w:rPr>
+        <w:br/>
+      </w:r>
+      <w:r>
+        <w:rPr>
+          <w:sz w:val="24"/>
+        </w:rPr>
+        <w:t xml:space="preserve">Nous </w:t>
+      </w:r>
+      <w:proofErr w:type="spellStart"/>
+      <w:r>
+        <w:rPr>
+          <w:sz w:val="24"/>
+        </w:rPr>
+        <w:t>avons</w:t>
+      </w:r>
+      <w:proofErr w:type="spellEnd"/>
+      <w:r>
+        <w:rPr>
+          <w:sz w:val="24"/>
+        </w:rPr>
+        <w:t> :</w:t>
+      </w:r>
+    </w:p>
+    <w:p>
+      <w:pPr>
+        <w:pStyle w:val="Pardeliste"/>
+        <w:numPr>
+          <w:ilvl w:val="0"/>
+          <w:numId w:val="11"/>
+        </w:numPr>
+        <w:rPr>
+          <w:sz w:val="24"/>
+          <w:szCs w:val="24"/>
+        </w:rPr>
+      </w:pPr>
+      <w:r>
+        <w:rPr>
+          <w:sz w:val="24"/>
+          <w:szCs w:val="24"/>
+        </w:rPr>
+        <w:t>Le client ou client potentiel qui manifestement est la cible principale de notre projet</w:t>
+      </w:r>
+    </w:p>
+    <w:p>
+      <w:pPr>
+        <w:pStyle w:val="Pardeliste"/>
+        <w:numPr>
+          <w:ilvl w:val="0"/>
+          <w:numId w:val="11"/>
+        </w:numPr>
+        <w:rPr>
+          <w:sz w:val="24"/>
+          <w:szCs w:val="24"/>
+        </w:rPr>
+      </w:pPr>
+      <w:r>
+        <w:rPr>
+          <w:sz w:val="24"/>
+          <w:szCs w:val="24"/>
+        </w:rPr>
+        <w:t>Le service commande en magasin car nous essaierons d’intégrer une fonctionnalité pour le personnel sur place pour gérer les commandes</w:t>
+      </w:r>
+    </w:p>
+    <w:p>
+      <w:pPr>
+        <w:pStyle w:val="Pardeliste"/>
+        <w:numPr>
+          <w:ilvl w:val="0"/>
+          <w:numId w:val="11"/>
+        </w:numPr>
+        <w:rPr>
+          <w:sz w:val="24"/>
+          <w:szCs w:val="24"/>
+        </w:rPr>
+      </w:pPr>
+      <w:r>
+        <w:rPr>
+          <w:sz w:val="24"/>
+          <w:szCs w:val="24"/>
+        </w:rPr>
+        <w:t>Le responsable ou manager qui aura une vue sur l’ETA des commandes et sur le stock</w:t>
+      </w:r>
+    </w:p>
+    <w:p>
+      <w:pPr>
+        <w:pStyle w:val="Pardeliste"/>
+        <w:numPr>
+          <w:ilvl w:val="0"/>
+          <w:numId w:val="11"/>
+        </w:numPr>
+        <w:rPr>
+          <w:sz w:val="24"/>
+          <w:szCs w:val="24"/>
+        </w:rPr>
+      </w:pPr>
+      <w:r>
+        <w:rPr>
+          <w:sz w:val="24"/>
+          <w:szCs w:val="24"/>
+        </w:rPr>
+        <w:t>Le pizzaiolo qui doit préparer les commandes et gérer son stock</w:t>
+      </w:r>
+    </w:p>
+    <w:p>
+      <w:pPr>
+        <w:pStyle w:val="Pardeliste"/>
+        <w:numPr>
+          <w:ilvl w:val="0"/>
+          <w:numId w:val="11"/>
+        </w:numPr>
+        <w:rPr>
+          <w:sz w:val="24"/>
+          <w:szCs w:val="24"/>
+        </w:rPr>
+      </w:pPr>
+      <w:r>
+        <w:rPr>
+          <w:sz w:val="24"/>
+          <w:szCs w:val="24"/>
+        </w:rPr>
+        <w:t>Le livreur qui devra livrer les commandes prêtes</w:t>
+      </w:r>
+    </w:p>
+    <w:p>
+      <w:pPr>
+        <w:pStyle w:val="Pardeliste"/>
+        <w:numPr>
+          <w:ilvl w:val="0"/>
+          <w:numId w:val="11"/>
+        </w:numPr>
+        <w:rPr>
+          <w:sz w:val="24"/>
+          <w:szCs w:val="24"/>
+        </w:rPr>
+      </w:pPr>
+      <w:r>
+        <w:rPr>
+          <w:sz w:val="24"/>
+          <w:szCs w:val="24"/>
+        </w:rPr>
+        <w:lastRenderedPageBreak/>
+        <w:t>Puis le système bancaire qui est un acteur secondaire puisqu’il n’utilise pas directement le système mais qui sera consulter pour les paiements</w:t>
+      </w:r>
+    </w:p>
+    <w:p>
+      <w:pPr>
+        <w:rPr>
+          <w:sz w:val="24"/>
+          <w:lang w:val="fr-FR"/>
+        </w:rPr>
+      </w:pPr>
+      <w:r>
+        <w:rPr>
+          <w:sz w:val="24"/>
+          <w:lang w:val="fr-FR"/>
+        </w:rPr>
+        <w:t>Voilà les demandes de notre client, j’arrive donc à ce constat, nous avons donc 5 acteurs principaux et un acteur secondaire.</w:t>
+      </w:r>
+    </w:p>
+    <w:p>
+      <w:pPr>
+        <w:rPr>
+          <w:sz w:val="24"/>
+          <w:lang w:val="fr-FR"/>
+        </w:rPr>
+      </w:pPr>
+      <w:r>
+        <w:rPr>
+          <w:sz w:val="24"/>
+          <w:lang w:val="fr-FR"/>
+        </w:rPr>
+        <w:t xml:space="preserve">En ayant pris en considération toutes les informations que l’on a, je suis </w:t>
+      </w:r>
+      <w:proofErr w:type="spellStart"/>
+      <w:r>
+        <w:rPr>
+          <w:sz w:val="24"/>
+          <w:lang w:val="fr-FR"/>
+        </w:rPr>
+        <w:t>arrivé</w:t>
+      </w:r>
+      <w:proofErr w:type="spellEnd"/>
+      <w:r>
+        <w:rPr>
+          <w:sz w:val="24"/>
+          <w:lang w:val="fr-FR"/>
+        </w:rPr>
+        <w:t xml:space="preserve"> à ce diagramme de contexte.</w:t>
+      </w:r>
+    </w:p>
+    <w:p>
+      <w:pPr>
+        <w:pStyle w:val="Corpsdetexte"/>
+        <w:rPr>
+          <w:lang w:val="fr-FR"/>
+        </w:rPr>
       </w:pPr>
     </w:p>
     <w:p>
@@ -1968,18 +2210,7 @@
           <w:lang w:val="fr-FR"/>
         </w:rPr>
         <w:br/>
-        <w:t>Ex : faire un seul cas d’utilisation “Gestion des catégories” au lieu de “Ajout</w:t>
-      </w:r>
-      <w:r>
-        <w:rPr>
-          <w:rFonts w:eastAsia="DejaVu Sans" w:cs="DejaVu Sans"/>
-          <w:i/>
-          <w:iCs/>
-          <w:sz w:val="18"/>
-          <w:szCs w:val="18"/>
-          <w:lang w:val="fr-FR"/>
-        </w:rPr>
-        <w:t>er une catégorie”, “Supprimer une catégorie”...</w:t>
+        <w:t>Ex : faire un seul cas d’utilisation “Gestion des catégories” au lieu de “Ajouter une catégorie”, “Supprimer une catégorie”...</w:t>
       </w:r>
     </w:p>
     <w:p>
@@ -3005,7 +3236,7 @@
       </w:pPr>
     </w:p>
     <w:sectPr>
-      <w:headerReference w:type="default" r:id="rId7"/>
+      <w:headerReference w:type="default" r:id="rId8"/>
       <w:pgSz w:w="11906" w:h="16838"/>
       <w:pgMar w:top="2247" w:right="1134" w:bottom="1990" w:left="1134" w:header="1134" w:footer="1134" w:gutter="0"/>
       <w:cols w:space="720"/>
@@ -3094,6 +3325,119 @@
 <file path=word/numbering.xml><?xml version="1.0" encoding="utf-8"?>
 <w:numbering xmlns:wpc="http://schemas.microsoft.com/office/word/2010/wordprocessingCanvas" xmlns:mo="http://schemas.microsoft.com/office/mac/office/2008/main" xmlns:mc="http://schemas.openxmlformats.org/markup-compatibility/2006" xmlns:mv="urn:schemas-microsoft-com:mac:vml" xmlns:o="urn:schemas-microsoft-com:office:office" xmlns:r="http://schemas.openxmlformats.org/officeDocument/2006/relationships" xmlns:m="http://schemas.openxmlformats.org/officeDocument/2006/math" xmlns:v="urn:schemas-microsoft-com:vml" xmlns:wp14="http://schemas.microsoft.com/office/word/2010/wordprocessingDrawing" xmlns:wp="http://schemas.openxmlformats.org/drawingml/2006/wordprocessingDrawing" xmlns:w10="urn:schemas-microsoft-com:office:word" xmlns:w="http://schemas.openxmlformats.org/wordprocessingml/2006/main" xmlns:w14="http://schemas.microsoft.com/office/word/2010/wordml" xmlns:w15="http://schemas.microsoft.com/office/word/2012/wordml" xmlns:wpg="http://schemas.microsoft.com/office/word/2010/wordprocessingGroup" xmlns:wpi="http://schemas.microsoft.com/office/word/2010/wordprocessingInk" xmlns:wne="http://schemas.microsoft.com/office/word/2006/wordml" xmlns:wps="http://schemas.microsoft.com/office/word/2010/wordprocessingShape" mc:Ignorable="w14 w15 wp14">
   <w:abstractNum w:abstractNumId="0">
+    <w:nsid w:val="0967682A"/>
+    <w:multiLevelType w:val="hybridMultilevel"/>
+    <w:tmpl w:val="A66E5CE2"/>
+    <w:lvl w:ilvl="0" w:tplc="040C0001">
+      <w:start w:val="1"/>
+      <w:numFmt w:val="bullet"/>
+      <w:lvlText w:val=""/>
+      <w:lvlJc w:val="left"/>
+      <w:pPr>
+        <w:ind w:left="720" w:hanging="360"/>
+      </w:pPr>
+      <w:rPr>
+        <w:rFonts w:ascii="Symbol" w:hAnsi="Symbol" w:hint="default"/>
+      </w:rPr>
+    </w:lvl>
+    <w:lvl w:ilvl="1" w:tplc="040C0003" w:tentative="1">
+      <w:start w:val="1"/>
+      <w:numFmt w:val="bullet"/>
+      <w:lvlText w:val="o"/>
+      <w:lvlJc w:val="left"/>
+      <w:pPr>
+        <w:ind w:left="1440" w:hanging="360"/>
+      </w:pPr>
+      <w:rPr>
+        <w:rFonts w:ascii="Courier New" w:hAnsi="Courier New" w:cs="Courier New" w:hint="default"/>
+      </w:rPr>
+    </w:lvl>
+    <w:lvl w:ilvl="2" w:tplc="040C0005" w:tentative="1">
+      <w:start w:val="1"/>
+      <w:numFmt w:val="bullet"/>
+      <w:lvlText w:val=""/>
+      <w:lvlJc w:val="left"/>
+      <w:pPr>
+        <w:ind w:left="2160" w:hanging="360"/>
+      </w:pPr>
+      <w:rPr>
+        <w:rFonts w:ascii="Wingdings" w:hAnsi="Wingdings" w:hint="default"/>
+      </w:rPr>
+    </w:lvl>
+    <w:lvl w:ilvl="3" w:tplc="040C0001" w:tentative="1">
+      <w:start w:val="1"/>
+      <w:numFmt w:val="bullet"/>
+      <w:lvlText w:val=""/>
+      <w:lvlJc w:val="left"/>
+      <w:pPr>
+        <w:ind w:left="2880" w:hanging="360"/>
+      </w:pPr>
+      <w:rPr>
+        <w:rFonts w:ascii="Symbol" w:hAnsi="Symbol" w:hint="default"/>
+      </w:rPr>
+    </w:lvl>
+    <w:lvl w:ilvl="4" w:tplc="040C0003" w:tentative="1">
+      <w:start w:val="1"/>
+      <w:numFmt w:val="bullet"/>
+      <w:lvlText w:val="o"/>
+      <w:lvlJc w:val="left"/>
+      <w:pPr>
+        <w:ind w:left="3600" w:hanging="360"/>
+      </w:pPr>
+      <w:rPr>
+        <w:rFonts w:ascii="Courier New" w:hAnsi="Courier New" w:cs="Courier New" w:hint="default"/>
+      </w:rPr>
+    </w:lvl>
+    <w:lvl w:ilvl="5" w:tplc="040C0005" w:tentative="1">
+      <w:start w:val="1"/>
+      <w:numFmt w:val="bullet"/>
+      <w:lvlText w:val=""/>
+      <w:lvlJc w:val="left"/>
+      <w:pPr>
+        <w:ind w:left="4320" w:hanging="360"/>
+      </w:pPr>
+      <w:rPr>
+        <w:rFonts w:ascii="Wingdings" w:hAnsi="Wingdings" w:hint="default"/>
+      </w:rPr>
+    </w:lvl>
+    <w:lvl w:ilvl="6" w:tplc="040C0001" w:tentative="1">
+      <w:start w:val="1"/>
+      <w:numFmt w:val="bullet"/>
+      <w:lvlText w:val=""/>
+      <w:lvlJc w:val="left"/>
+      <w:pPr>
+        <w:ind w:left="5040" w:hanging="360"/>
+      </w:pPr>
+      <w:rPr>
+        <w:rFonts w:ascii="Symbol" w:hAnsi="Symbol" w:hint="default"/>
+      </w:rPr>
+    </w:lvl>
+    <w:lvl w:ilvl="7" w:tplc="040C0003" w:tentative="1">
+      <w:start w:val="1"/>
+      <w:numFmt w:val="bullet"/>
+      <w:lvlText w:val="o"/>
+      <w:lvlJc w:val="left"/>
+      <w:pPr>
+        <w:ind w:left="5760" w:hanging="360"/>
+      </w:pPr>
+      <w:rPr>
+        <w:rFonts w:ascii="Courier New" w:hAnsi="Courier New" w:cs="Courier New" w:hint="default"/>
+      </w:rPr>
+    </w:lvl>
+    <w:lvl w:ilvl="8" w:tplc="040C0005" w:tentative="1">
+      <w:start w:val="1"/>
+      <w:numFmt w:val="bullet"/>
+      <w:lvlText w:val=""/>
+      <w:lvlJc w:val="left"/>
+      <w:pPr>
+        <w:ind w:left="6480" w:hanging="360"/>
+      </w:pPr>
+      <w:rPr>
+        <w:rFonts w:ascii="Wingdings" w:hAnsi="Wingdings" w:hint="default"/>
+      </w:rPr>
+    </w:lvl>
+  </w:abstractNum>
+  <w:abstractNum w:abstractNumId="1">
     <w:nsid w:val="2970657D"/>
     <w:multiLevelType w:val="multilevel"/>
     <w:tmpl w:val="85B05964"/>
@@ -3233,7 +3577,7 @@
       </w:rPr>
     </w:lvl>
   </w:abstractNum>
-  <w:abstractNum w:abstractNumId="1">
+  <w:abstractNum w:abstractNumId="2">
     <w:nsid w:val="40165C6B"/>
     <w:multiLevelType w:val="multilevel"/>
     <w:tmpl w:val="7DE6598E"/>
@@ -3373,7 +3717,7 @@
       </w:rPr>
     </w:lvl>
   </w:abstractNum>
-  <w:abstractNum w:abstractNumId="2">
+  <w:abstractNum w:abstractNumId="3">
     <w:nsid w:val="48BD32E7"/>
     <w:multiLevelType w:val="multilevel"/>
     <w:tmpl w:val="21AC4AFE"/>
@@ -3513,7 +3857,7 @@
       </w:rPr>
     </w:lvl>
   </w:abstractNum>
-  <w:abstractNum w:abstractNumId="3">
+  <w:abstractNum w:abstractNumId="4">
     <w:nsid w:val="4BDE366C"/>
     <w:multiLevelType w:val="multilevel"/>
     <w:tmpl w:val="24F40A50"/>
@@ -3625,7 +3969,7 @@
       </w:pPr>
     </w:lvl>
   </w:abstractNum>
-  <w:abstractNum w:abstractNumId="4">
+  <w:abstractNum w:abstractNumId="5">
     <w:nsid w:val="55585457"/>
     <w:multiLevelType w:val="multilevel"/>
     <w:tmpl w:val="A82407C0"/>
@@ -3738,7 +4082,7 @@
       </w:pPr>
     </w:lvl>
   </w:abstractNum>
-  <w:abstractNum w:abstractNumId="5">
+  <w:abstractNum w:abstractNumId="6">
     <w:nsid w:val="5D427C9C"/>
     <w:multiLevelType w:val="multilevel"/>
     <w:tmpl w:val="67300D4E"/>
@@ -3878,7 +4222,7 @@
       </w:rPr>
     </w:lvl>
   </w:abstractNum>
-  <w:abstractNum w:abstractNumId="6">
+  <w:abstractNum w:abstractNumId="7">
     <w:nsid w:val="63EA600D"/>
     <w:multiLevelType w:val="multilevel"/>
     <w:tmpl w:val="5552A86E"/>
@@ -4027,7 +4371,7 @@
       </w:rPr>
     </w:lvl>
   </w:abstractNum>
-  <w:abstractNum w:abstractNumId="7">
+  <w:abstractNum w:abstractNumId="8">
     <w:nsid w:val="6D2913E0"/>
     <w:multiLevelType w:val="multilevel"/>
     <w:tmpl w:val="51661F34"/>
@@ -4167,7 +4511,7 @@
       </w:rPr>
     </w:lvl>
   </w:abstractNum>
-  <w:abstractNum w:abstractNumId="8">
+  <w:abstractNum w:abstractNumId="9">
     <w:nsid w:val="768D5115"/>
     <w:multiLevelType w:val="multilevel"/>
     <w:tmpl w:val="B3C40A52"/>
@@ -4280,7 +4624,7 @@
       </w:pPr>
     </w:lvl>
   </w:abstractNum>
-  <w:abstractNum w:abstractNumId="9">
+  <w:abstractNum w:abstractNumId="10">
     <w:nsid w:val="76C70268"/>
     <w:multiLevelType w:val="multilevel"/>
     <w:tmpl w:val="0A6AEE18"/>
@@ -4394,34 +4738,37 @@
     </w:lvl>
   </w:abstractNum>
   <w:num w:numId="1">
+    <w:abstractNumId w:val="4"/>
+  </w:num>
+  <w:num w:numId="2">
+    <w:abstractNumId w:val="8"/>
+  </w:num>
+  <w:num w:numId="3">
+    <w:abstractNumId w:val="1"/>
+  </w:num>
+  <w:num w:numId="4">
+    <w:abstractNumId w:val="5"/>
+  </w:num>
+  <w:num w:numId="5">
     <w:abstractNumId w:val="3"/>
   </w:num>
-  <w:num w:numId="2">
+  <w:num w:numId="6">
+    <w:abstractNumId w:val="2"/>
+  </w:num>
+  <w:num w:numId="7">
+    <w:abstractNumId w:val="10"/>
+  </w:num>
+  <w:num w:numId="8">
+    <w:abstractNumId w:val="6"/>
+  </w:num>
+  <w:num w:numId="9">
+    <w:abstractNumId w:val="9"/>
+  </w:num>
+  <w:num w:numId="10">
     <w:abstractNumId w:val="7"/>
   </w:num>
-  <w:num w:numId="3">
+  <w:num w:numId="11">
     <w:abstractNumId w:val="0"/>
-  </w:num>
-  <w:num w:numId="4">
-    <w:abstractNumId w:val="4"/>
-  </w:num>
-  <w:num w:numId="5">
-    <w:abstractNumId w:val="2"/>
-  </w:num>
-  <w:num w:numId="6">
-    <w:abstractNumId w:val="1"/>
-  </w:num>
-  <w:num w:numId="7">
-    <w:abstractNumId w:val="9"/>
-  </w:num>
-  <w:num w:numId="8">
-    <w:abstractNumId w:val="5"/>
-  </w:num>
-  <w:num w:numId="9">
-    <w:abstractNumId w:val="8"/>
-  </w:num>
-  <w:num w:numId="10">
-    <w:abstractNumId w:val="6"/>
   </w:num>
 </w:numbering>
 </file>
@@ -5573,6 +5920,24 @@
       <w:lang w:val="fr-FR" w:eastAsia="fr-FR" w:bidi="ar-SA"/>
     </w:rPr>
   </w:style>
+  <w:style w:type="paragraph" w:styleId="Pardeliste">
+    <w:name w:val="List Paragraph"/>
+    <w:basedOn w:val="Normal"/>
+    <w:uiPriority w:val="34"/>
+    <w:qFormat/>
+    <w:rsid w:val="00254920"/>
+    <w:pPr>
+      <w:widowControl/>
+      <w:spacing w:after="160" w:line="259" w:lineRule="auto"/>
+      <w:ind w:left="720"/>
+      <w:contextualSpacing/>
+    </w:pPr>
+    <w:rPr>
+      <w:rFonts w:asciiTheme="minorHAnsi" w:eastAsiaTheme="minorHAnsi" w:hAnsiTheme="minorHAnsi" w:cstheme="minorBidi"/>
+      <w:szCs w:val="22"/>
+      <w:lang w:val="fr-FR" w:eastAsia="en-US" w:bidi="ar-SA"/>
+    </w:rPr>
+  </w:style>
 </w:styles>
 </file>
 

</xml_diff>

<commit_message>
rajout diagramme contexte et explication
</commit_message>
<xml_diff>
--- a/livrable4.docx
+++ b/livrable4.docx
@@ -1755,21 +1755,16 @@
     <w:p>
       <w:pPr>
         <w:pStyle w:val="Titre2"/>
+        <w:pBdr>
+          <w:left w:val="single" w:sz="2" w:space="0" w:color="C0C0C0"/>
+        </w:pBdr>
       </w:pPr>
       <w:r>
         <w:t xml:space="preserve">Les </w:t>
       </w:r>
       <w:proofErr w:type="spellStart"/>
       <w:r>
-        <w:t>principe</w:t>
-      </w:r>
-      <w:proofErr w:type="spellEnd"/>
-      <w:r>
-        <w:t xml:space="preserve"> de </w:t>
-      </w:r>
-      <w:proofErr w:type="spellStart"/>
-      <w:r>
-        <w:t>fonctionnement</w:t>
+        <w:t>acteurs</w:t>
       </w:r>
       <w:proofErr w:type="spellEnd"/>
     </w:p>
@@ -1781,31 +1776,13 @@
           <w:rFonts w:eastAsia="DejaVu Sans" w:cs="DejaVu Sans"/>
         </w:rPr>
       </w:pPr>
-    </w:p>
-    <w:p>
-      <w:pPr>
-        <w:pStyle w:val="Titre2"/>
-      </w:pPr>
-      <w:r>
-        <w:t xml:space="preserve">Les </w:t>
-      </w:r>
-      <w:proofErr w:type="spellStart"/>
-      <w:r>
-        <w:t>acteurs</w:t>
-      </w:r>
-      <w:proofErr w:type="spellEnd"/>
-    </w:p>
-    <w:p>
-      <w:pPr>
-        <w:pStyle w:val="Corpsdetexte"/>
-      </w:pPr>
       <w:r>
         <w:rPr>
           <w:noProof/>
           <w:lang w:eastAsia="fr-FR"/>
         </w:rPr>
         <w:drawing>
-          <wp:inline distT="0" distB="0" distL="0" distR="0" wp14:anchorId="4A296D3C" wp14:editId="325068C5">
+          <wp:inline distT="0" distB="0" distL="0" distR="0" wp14:anchorId="0593878E" wp14:editId="07C3F4FB">
             <wp:extent cx="5760720" cy="3561715"/>
             <wp:effectExtent l="0" t="0" r="5080" b="0"/>
             <wp:docPr id="1" name="Image 1"/>
@@ -1844,30 +1821,17 @@
     <w:p>
       <w:pPr>
         <w:pStyle w:val="Corpsdetexte"/>
-        <w:rPr>
-          <w:lang w:val="fr-FR"/>
-        </w:rPr>
-      </w:pPr>
-      <w:r>
-        <w:rPr>
-          <w:lang w:val="fr-FR"/>
-        </w:rPr>
-        <w:t xml:space="preserve">                                                                Diagramme de </w:t>
-      </w:r>
-      <w:r>
-        <w:rPr>
-          <w:lang w:val="fr-FR"/>
-        </w:rPr>
-        <w:t>context</w:t>
-      </w:r>
-      <w:r>
-        <w:rPr>
-          <w:lang w:val="fr-FR"/>
-        </w:rPr>
-        <w:t>e</w:t>
-      </w:r>
-      <w:bookmarkStart w:id="0" w:name="_GoBack"/>
-      <w:bookmarkEnd w:id="0"/>
+        <w:spacing w:before="240"/>
+        <w:rPr>
+          <w:rFonts w:eastAsia="DejaVu Sans" w:cs="DejaVu Sans"/>
+        </w:rPr>
+      </w:pPr>
+      <w:r>
+        <w:rPr>
+          <w:rFonts w:eastAsia="DejaVu Sans" w:cs="DejaVu Sans"/>
+        </w:rPr>
+        <w:t xml:space="preserve">                                                  DIAGRAMME DE CONTEXTE</w:t>
+      </w:r>
     </w:p>
     <w:p>
       <w:pPr>
@@ -2043,8 +2007,30 @@
           <w:sz w:val="24"/>
           <w:szCs w:val="24"/>
         </w:rPr>
+        <w:t>Puis le système bancaire qui est un acteur secondaire puisqu’il n’utilise pas directement le système mais qui sera consulter pour les paiements</w:t>
+      </w:r>
+    </w:p>
+    <w:p>
+      <w:pPr>
+        <w:rPr>
+          <w:sz w:val="24"/>
+          <w:lang w:val="fr-FR"/>
+        </w:rPr>
+      </w:pPr>
+      <w:r>
+        <w:rPr>
+          <w:sz w:val="24"/>
+          <w:lang w:val="fr-FR"/>
+        </w:rPr>
+        <w:t xml:space="preserve">Voilà les demandes de notre client, j’arrive donc à ce constat, nous avons donc 5 acteurs principaux </w:t>
+      </w:r>
+      <w:r>
+        <w:rPr>
+          <w:sz w:val="24"/>
+          <w:lang w:val="fr-FR"/>
+        </w:rPr>
         <w:lastRenderedPageBreak/>
-        <w:t>Puis le système bancaire qui est un acteur secondaire puisqu’il n’utilise pas directement le système mais qui sera consulter pour les paiements</w:t>
+        <w:t>et un acteur secondaire.</w:t>
       </w:r>
     </w:p>
     <w:p>
@@ -2059,38 +2045,67 @@
           <w:sz w:val="24"/>
           <w:lang w:val="fr-FR"/>
         </w:rPr>
-        <w:t>Voilà les demandes de notre client, j’arrive donc à ce constat, nous avons donc 5 acteurs principaux et un acteur secondaire.</w:t>
-      </w:r>
-    </w:p>
-    <w:p>
-      <w:pPr>
-        <w:rPr>
-          <w:sz w:val="24"/>
-          <w:lang w:val="fr-FR"/>
-        </w:rPr>
-      </w:pPr>
-      <w:r>
-        <w:rPr>
-          <w:sz w:val="24"/>
-          <w:lang w:val="fr-FR"/>
-        </w:rPr>
-        <w:t xml:space="preserve">En ayant pris en considération toutes les informations que l’on a, je suis </w:t>
+        <w:t>En ayant pris en considération toutes les informations que l’on a, je suis arrivé à ce diagramme de contexte.</w:t>
+      </w:r>
+    </w:p>
+    <w:p>
+      <w:pPr>
+        <w:pStyle w:val="Corpsdetexte"/>
+        <w:spacing w:before="240"/>
+        <w:rPr>
+          <w:rFonts w:eastAsia="DejaVu Sans" w:cs="DejaVu Sans"/>
+          <w:lang w:val="fr-FR"/>
+        </w:rPr>
+      </w:pPr>
+      <w:bookmarkStart w:id="0" w:name="_GoBack"/>
+      <w:bookmarkEnd w:id="0"/>
+    </w:p>
+    <w:p>
+      <w:pPr>
+        <w:pStyle w:val="Titre2"/>
+        <w:numPr>
+          <w:ilvl w:val="1"/>
+          <w:numId w:val="12"/>
+        </w:numPr>
+      </w:pPr>
+      <w:r>
+        <w:t xml:space="preserve">Les </w:t>
       </w:r>
       <w:proofErr w:type="spellStart"/>
       <w:r>
-        <w:rPr>
-          <w:sz w:val="24"/>
-          <w:lang w:val="fr-FR"/>
-        </w:rPr>
-        <w:t>arrivé</w:t>
+        <w:t>acteurs</w:t>
       </w:r>
       <w:proofErr w:type="spellEnd"/>
-      <w:r>
-        <w:rPr>
-          <w:sz w:val="24"/>
-          <w:lang w:val="fr-FR"/>
-        </w:rPr>
-        <w:t xml:space="preserve"> à ce diagramme de contexte.</w:t>
+    </w:p>
+    <w:p>
+      <w:pPr>
+        <w:pStyle w:val="Corpsdetexte"/>
+      </w:pPr>
+    </w:p>
+    <w:p>
+      <w:pPr>
+        <w:pStyle w:val="Corpsdetexte"/>
+        <w:rPr>
+          <w:lang w:val="fr-FR"/>
+        </w:rPr>
+      </w:pPr>
+      <w:r>
+        <w:rPr>
+          <w:lang w:val="fr-FR"/>
+        </w:rPr>
+        <w:t xml:space="preserve">                                                                Diagramme de </w:t>
+      </w:r>
+      <w:r>
+        <w:rPr>
+          <w:lang w:val="fr-FR"/>
+        </w:rPr>
+        <w:t>context</w:t>
+      </w:r>
+      <w:r>
+        <w:rPr>
+          <w:lang w:val="fr-FR"/>
+        </w:rPr>
+        <w:t>e</w:t>
       </w:r>
     </w:p>
     <w:p>
@@ -3970,6 +3985,119 @@
     </w:lvl>
   </w:abstractNum>
   <w:abstractNum w:abstractNumId="5">
+    <w:nsid w:val="4BEA03D6"/>
+    <w:multiLevelType w:val="multilevel"/>
+    <w:tmpl w:val="9470160E"/>
+    <w:lvl w:ilvl="0">
+      <w:start w:val="3"/>
+      <w:numFmt w:val="decimal"/>
+      <w:lvlText w:val="%1."/>
+      <w:lvlJc w:val="left"/>
+      <w:pPr>
+        <w:ind w:left="440" w:hanging="440"/>
+      </w:pPr>
+      <w:rPr>
+        <w:rFonts w:hint="default"/>
+      </w:rPr>
+    </w:lvl>
+    <w:lvl w:ilvl="1">
+      <w:start w:val="1"/>
+      <w:numFmt w:val="decimal"/>
+      <w:lvlText w:val="%1.%2-"/>
+      <w:lvlJc w:val="left"/>
+      <w:pPr>
+        <w:ind w:left="720" w:hanging="720"/>
+      </w:pPr>
+      <w:rPr>
+        <w:rFonts w:hint="default"/>
+      </w:rPr>
+    </w:lvl>
+    <w:lvl w:ilvl="2">
+      <w:start w:val="1"/>
+      <w:numFmt w:val="decimal"/>
+      <w:lvlText w:val="%1.%2-%3."/>
+      <w:lvlJc w:val="left"/>
+      <w:pPr>
+        <w:ind w:left="720" w:hanging="720"/>
+      </w:pPr>
+      <w:rPr>
+        <w:rFonts w:hint="default"/>
+      </w:rPr>
+    </w:lvl>
+    <w:lvl w:ilvl="3">
+      <w:start w:val="1"/>
+      <w:numFmt w:val="decimal"/>
+      <w:lvlText w:val="%1.%2-%3.%4."/>
+      <w:lvlJc w:val="left"/>
+      <w:pPr>
+        <w:ind w:left="1080" w:hanging="1080"/>
+      </w:pPr>
+      <w:rPr>
+        <w:rFonts w:hint="default"/>
+      </w:rPr>
+    </w:lvl>
+    <w:lvl w:ilvl="4">
+      <w:start w:val="1"/>
+      <w:numFmt w:val="decimal"/>
+      <w:lvlText w:val="%1.%2-%3.%4.%5."/>
+      <w:lvlJc w:val="left"/>
+      <w:pPr>
+        <w:ind w:left="1080" w:hanging="1080"/>
+      </w:pPr>
+      <w:rPr>
+        <w:rFonts w:hint="default"/>
+      </w:rPr>
+    </w:lvl>
+    <w:lvl w:ilvl="5">
+      <w:start w:val="1"/>
+      <w:numFmt w:val="decimal"/>
+      <w:lvlText w:val="%1.%2-%3.%4.%5.%6."/>
+      <w:lvlJc w:val="left"/>
+      <w:pPr>
+        <w:ind w:left="1440" w:hanging="1440"/>
+      </w:pPr>
+      <w:rPr>
+        <w:rFonts w:hint="default"/>
+      </w:rPr>
+    </w:lvl>
+    <w:lvl w:ilvl="6">
+      <w:start w:val="1"/>
+      <w:numFmt w:val="decimal"/>
+      <w:lvlText w:val="%1.%2-%3.%4.%5.%6.%7."/>
+      <w:lvlJc w:val="left"/>
+      <w:pPr>
+        <w:ind w:left="1800" w:hanging="1800"/>
+      </w:pPr>
+      <w:rPr>
+        <w:rFonts w:hint="default"/>
+      </w:rPr>
+    </w:lvl>
+    <w:lvl w:ilvl="7">
+      <w:start w:val="1"/>
+      <w:numFmt w:val="decimal"/>
+      <w:lvlText w:val="%1.%2-%3.%4.%5.%6.%7.%8."/>
+      <w:lvlJc w:val="left"/>
+      <w:pPr>
+        <w:ind w:left="1800" w:hanging="1800"/>
+      </w:pPr>
+      <w:rPr>
+        <w:rFonts w:hint="default"/>
+      </w:rPr>
+    </w:lvl>
+    <w:lvl w:ilvl="8">
+      <w:start w:val="1"/>
+      <w:numFmt w:val="decimal"/>
+      <w:lvlText w:val="%1.%2-%3.%4.%5.%6.%7.%8.%9."/>
+      <w:lvlJc w:val="left"/>
+      <w:pPr>
+        <w:ind w:left="2160" w:hanging="2160"/>
+      </w:pPr>
+      <w:rPr>
+        <w:rFonts w:hint="default"/>
+      </w:rPr>
+    </w:lvl>
+  </w:abstractNum>
+  <w:abstractNum w:abstractNumId="6">
     <w:nsid w:val="55585457"/>
     <w:multiLevelType w:val="multilevel"/>
     <w:tmpl w:val="A82407C0"/>
@@ -4082,7 +4210,7 @@
       </w:pPr>
     </w:lvl>
   </w:abstractNum>
-  <w:abstractNum w:abstractNumId="6">
+  <w:abstractNum w:abstractNumId="7">
     <w:nsid w:val="5D427C9C"/>
     <w:multiLevelType w:val="multilevel"/>
     <w:tmpl w:val="67300D4E"/>
@@ -4222,7 +4350,7 @@
       </w:rPr>
     </w:lvl>
   </w:abstractNum>
-  <w:abstractNum w:abstractNumId="7">
+  <w:abstractNum w:abstractNumId="8">
     <w:nsid w:val="63EA600D"/>
     <w:multiLevelType w:val="multilevel"/>
     <w:tmpl w:val="5552A86E"/>
@@ -4371,7 +4499,7 @@
       </w:rPr>
     </w:lvl>
   </w:abstractNum>
-  <w:abstractNum w:abstractNumId="8">
+  <w:abstractNum w:abstractNumId="9">
     <w:nsid w:val="6D2913E0"/>
     <w:multiLevelType w:val="multilevel"/>
     <w:tmpl w:val="51661F34"/>
@@ -4511,7 +4639,7 @@
       </w:rPr>
     </w:lvl>
   </w:abstractNum>
-  <w:abstractNum w:abstractNumId="9">
+  <w:abstractNum w:abstractNumId="10">
     <w:nsid w:val="768D5115"/>
     <w:multiLevelType w:val="multilevel"/>
     <w:tmpl w:val="B3C40A52"/>
@@ -4624,7 +4752,7 @@
       </w:pPr>
     </w:lvl>
   </w:abstractNum>
-  <w:abstractNum w:abstractNumId="10">
+  <w:abstractNum w:abstractNumId="11">
     <w:nsid w:val="76C70268"/>
     <w:multiLevelType w:val="multilevel"/>
     <w:tmpl w:val="0A6AEE18"/>
@@ -4741,13 +4869,13 @@
     <w:abstractNumId w:val="4"/>
   </w:num>
   <w:num w:numId="2">
-    <w:abstractNumId w:val="8"/>
+    <w:abstractNumId w:val="9"/>
   </w:num>
   <w:num w:numId="3">
     <w:abstractNumId w:val="1"/>
   </w:num>
   <w:num w:numId="4">
-    <w:abstractNumId w:val="5"/>
+    <w:abstractNumId w:val="6"/>
   </w:num>
   <w:num w:numId="5">
     <w:abstractNumId w:val="3"/>
@@ -4756,19 +4884,22 @@
     <w:abstractNumId w:val="2"/>
   </w:num>
   <w:num w:numId="7">
+    <w:abstractNumId w:val="11"/>
+  </w:num>
+  <w:num w:numId="8">
+    <w:abstractNumId w:val="7"/>
+  </w:num>
+  <w:num w:numId="9">
     <w:abstractNumId w:val="10"/>
   </w:num>
-  <w:num w:numId="8">
-    <w:abstractNumId w:val="6"/>
-  </w:num>
-  <w:num w:numId="9">
-    <w:abstractNumId w:val="9"/>
-  </w:num>
   <w:num w:numId="10">
-    <w:abstractNumId w:val="7"/>
+    <w:abstractNumId w:val="8"/>
   </w:num>
   <w:num w:numId="11">
     <w:abstractNumId w:val="0"/>
+  </w:num>
+  <w:num w:numId="12">
+    <w:abstractNumId w:val="5"/>
   </w:num>
 </w:numbering>
 </file>

</xml_diff>